<commit_message>
refactor - implemented clean architecture practices
</commit_message>
<xml_diff>
--- a/BlueLagoon.Web/wwwroot/exports/BookingDetails.docx
+++ b/BlueLagoon.Web/wwwroot/exports/BookingDetails.docx
@@ -1,6 +1,6 @@
 
 <file path=word/document.xml><?xml version="1.0" encoding="utf-8"?>
-<w:document xmlns:wpc="http://schemas.microsoft.com/office/word/2010/wordprocessingCanvas" xmlns:cx="http://schemas.microsoft.com/office/drawing/2014/chartex" xmlns:cx1="http://schemas.microsoft.com/office/drawing/2015/9/8/chartex" xmlns:cx2="http://schemas.microsoft.com/office/drawing/2015/10/21/chartex" xmlns:cx3="http://schemas.microsoft.com/office/drawing/2016/5/9/chartex" xmlns:cx4="http://schemas.microsoft.com/office/drawing/2016/5/10/chartex" xmlns:cx5="http://schemas.microsoft.com/office/drawing/2016/5/11/chartex" xmlns:cx6="http://schemas.microsoft.com/office/drawing/2016/5/12/chartex" xmlns:cx7="http://schemas.microsoft.com/office/drawing/2016/5/13/chartex" xmlns:cx8="http://schemas.microsoft.com/office/drawing/2016/5/14/chartex" xmlns:mc="http://schemas.openxmlformats.org/markup-compatibility/2006" xmlns:aink="http://schemas.microsoft.com/office/drawing/2016/ink" xmlns:am3d="http://schemas.microsoft.com/office/drawing/2017/model3d" xmlns:o="urn:schemas-microsoft-com:office:office" xmlns:oel="http://schemas.microsoft.com/office/2019/extlst" xmlns:r="http://schemas.openxmlformats.org/officeDocument/2006/relationships" xmlns:m="http://schemas.openxmlformats.org/officeDocument/2006/math" xmlns:v="urn:schemas-microsoft-com:vml" xmlns:wp14="http://schemas.microsoft.com/office/word/2010/wordprocessingDrawing" xmlns:wp="http://schemas.openxmlformats.org/drawingml/2006/wordprocessingDrawing" xmlns:w10="urn:schemas-microsoft-com:office:word" xmlns:w="http://schemas.openxmlformats.org/wordprocessingml/2006/main" xmlns:w14="http://schemas.microsoft.com/office/word/2010/wordml" xmlns:w15="http://schemas.microsoft.com/office/word/2012/wordml" xmlns:w16cex="http://schemas.microsoft.com/office/word/2018/wordml/cex" xmlns:w16cid="http://schemas.microsoft.com/office/word/2016/wordml/cid" xmlns:w16="http://schemas.microsoft.com/office/word/2018/wordml" xmlns:w16sdtdh="http://schemas.microsoft.com/office/word/2020/wordml/sdtdatahash" xmlns:w16se="http://schemas.microsoft.com/office/word/2015/wordml/symex" xmlns:wpg="http://schemas.microsoft.com/office/word/2010/wordprocessingGroup" xmlns:wpi="http://schemas.microsoft.com/office/word/2010/wordprocessingInk" xmlns:wne="http://schemas.microsoft.com/office/word/2006/wordml" xmlns:wps="http://schemas.microsoft.com/office/word/2010/wordprocessingShape" mc:Ignorable="w14 w15 w16se w16cid w16 w16cex w16sdtdh wp14">
+<w:document xmlns:wpc="http://schemas.microsoft.com/office/word/2010/wordprocessingCanvas" xmlns:cx="http://schemas.microsoft.com/office/drawing/2014/chartex" xmlns:cx1="http://schemas.microsoft.com/office/drawing/2015/9/8/chartex" xmlns:cx2="http://schemas.microsoft.com/office/drawing/2015/10/21/chartex" xmlns:cx3="http://schemas.microsoft.com/office/drawing/2016/5/9/chartex" xmlns:cx4="http://schemas.microsoft.com/office/drawing/2016/5/10/chartex" xmlns:cx5="http://schemas.microsoft.com/office/drawing/2016/5/11/chartex" xmlns:cx6="http://schemas.microsoft.com/office/drawing/2016/5/12/chartex" xmlns:cx7="http://schemas.microsoft.com/office/drawing/2016/5/13/chartex" xmlns:cx8="http://schemas.microsoft.com/office/drawing/2016/5/14/chartex" xmlns:mc="http://schemas.openxmlformats.org/markup-compatibility/2006" xmlns:aink="http://schemas.microsoft.com/office/drawing/2016/ink" xmlns:am3d="http://schemas.microsoft.com/office/drawing/2017/model3d" xmlns:o="urn:schemas-microsoft-com:office:office" xmlns:oel="http://schemas.microsoft.com/office/2019/extlst" xmlns:r="http://schemas.openxmlformats.org/officeDocument/2006/relationships" xmlns:m="http://schemas.openxmlformats.org/officeDocument/2006/math" xmlns:v="urn:schemas-microsoft-com:vml" xmlns:wp14="http://schemas.microsoft.com/office/word/2010/wordprocessingDrawing" xmlns:wp="http://schemas.openxmlformats.org/drawingml/2006/wordprocessingDrawing" xmlns:w10="urn:schemas-microsoft-com:office:word" xmlns:w="http://schemas.openxmlformats.org/wordprocessingml/2006/main" xmlns:w14="http://schemas.microsoft.com/office/word/2010/wordml" xmlns:w15="http://schemas.microsoft.com/office/word/2012/wordml" xmlns:w16cex="http://schemas.microsoft.com/office/word/2018/wordml/cex" xmlns:w16cid="http://schemas.microsoft.com/office/word/2016/wordml/cid" xmlns:w16="http://schemas.microsoft.com/office/word/2018/wordml" xmlns:w16du="http://schemas.microsoft.com/office/word/2023/wordml/word16du" xmlns:w16sdtdh="http://schemas.microsoft.com/office/word/2020/wordml/sdtdatahash" xmlns:w16sdtfl="http://schemas.microsoft.com/office/word/2024/wordml/sdtformatlock" xmlns:w16se="http://schemas.microsoft.com/office/word/2015/wordml/symex" xmlns:wpg="http://schemas.microsoft.com/office/word/2010/wordprocessingGroup" xmlns:wpi="http://schemas.microsoft.com/office/word/2010/wordprocessingInk" xmlns:wne="http://schemas.microsoft.com/office/word/2006/wordml" xmlns:wps="http://schemas.microsoft.com/office/word/2010/wordprocessingShape" mc:Ignorable="w14 w15 w16se w16cid w16 w16cex w16sdtdh w16sdtfl w16du wp14">
   <w:body>
     <w:tbl>
       <w:tblPr>
@@ -35,7 +35,7 @@
               <w:sdtEndPr/>
               <w:sdtContent>
                 <w:r>
-                  <w:t>Lagoon Villa</w:t>
+                  <w:t>Blue Lagoon Villa</w:t>
                 </w:r>
               </w:sdtContent>
             </w:sdt>
@@ -56,11 +56,11 @@
               <w:sdtContent>
                 <w:proofErr w:type="spellStart"/>
                 <w:r>
-                  <w:t>DotNetMastery</w:t>
+                  <w:t>Talpe</w:t>
                 </w:r>
                 <w:proofErr w:type="spellEnd"/>
                 <w:r>
-                  <w:t xml:space="preserve"> Lane, IL, 99999</w:t>
+                  <w:t>, Galle</w:t>
                 </w:r>
               </w:sdtContent>
             </w:sdt>
@@ -90,22 +90,9 @@
             <w:r>
               <w:t xml:space="preserve"> </w:t>
             </w:r>
-            <w:sdt>
-              <w:sdtPr>
-                <w:id w:val="-1988628805"/>
-                <w:placeholder>
-                  <w:docPart w:val="892C8BB6C4064E81ACF3F0074BA0C42C"/>
-                </w:placeholder>
-                <w:showingPlcHdr/>
-                <w15:appearance w15:val="hidden"/>
-              </w:sdtPr>
-              <w:sdtEndPr/>
-              <w:sdtContent>
-                <w:r>
-                  <w:t>(123) 456-7890</w:t>
-                </w:r>
-              </w:sdtContent>
-            </w:sdt>
+            <w:r>
+              <w:t>0911234567</w:t>
+            </w:r>
             <w:r>
               <w:t xml:space="preserve"> </w:t>
             </w:r>
@@ -702,7 +689,7 @@
 </file>
 
 <file path=word/endnotes.xml><?xml version="1.0" encoding="utf-8"?>
-<w:endnotes xmlns:wpc="http://schemas.microsoft.com/office/word/2010/wordprocessingCanvas" xmlns:cx="http://schemas.microsoft.com/office/drawing/2014/chartex" xmlns:cx1="http://schemas.microsoft.com/office/drawing/2015/9/8/chartex" xmlns:cx2="http://schemas.microsoft.com/office/drawing/2015/10/21/chartex" xmlns:cx3="http://schemas.microsoft.com/office/drawing/2016/5/9/chartex" xmlns:cx4="http://schemas.microsoft.com/office/drawing/2016/5/10/chartex" xmlns:cx5="http://schemas.microsoft.com/office/drawing/2016/5/11/chartex" xmlns:cx6="http://schemas.microsoft.com/office/drawing/2016/5/12/chartex" xmlns:cx7="http://schemas.microsoft.com/office/drawing/2016/5/13/chartex" xmlns:cx8="http://schemas.microsoft.com/office/drawing/2016/5/14/chartex" xmlns:mc="http://schemas.openxmlformats.org/markup-compatibility/2006" xmlns:aink="http://schemas.microsoft.com/office/drawing/2016/ink" xmlns:am3d="http://schemas.microsoft.com/office/drawing/2017/model3d" xmlns:o="urn:schemas-microsoft-com:office:office" xmlns:oel="http://schemas.microsoft.com/office/2019/extlst" xmlns:r="http://schemas.openxmlformats.org/officeDocument/2006/relationships" xmlns:m="http://schemas.openxmlformats.org/officeDocument/2006/math" xmlns:v="urn:schemas-microsoft-com:vml" xmlns:wp14="http://schemas.microsoft.com/office/word/2010/wordprocessingDrawing" xmlns:wp="http://schemas.openxmlformats.org/drawingml/2006/wordprocessingDrawing" xmlns:w10="urn:schemas-microsoft-com:office:word" xmlns:w="http://schemas.openxmlformats.org/wordprocessingml/2006/main" xmlns:w14="http://schemas.microsoft.com/office/word/2010/wordml" xmlns:w15="http://schemas.microsoft.com/office/word/2012/wordml" xmlns:w16cex="http://schemas.microsoft.com/office/word/2018/wordml/cex" xmlns:w16cid="http://schemas.microsoft.com/office/word/2016/wordml/cid" xmlns:w16="http://schemas.microsoft.com/office/word/2018/wordml" xmlns:w16sdtdh="http://schemas.microsoft.com/office/word/2020/wordml/sdtdatahash" xmlns:w16se="http://schemas.microsoft.com/office/word/2015/wordml/symex" xmlns:wpg="http://schemas.microsoft.com/office/word/2010/wordprocessingGroup" xmlns:wpi="http://schemas.microsoft.com/office/word/2010/wordprocessingInk" xmlns:wne="http://schemas.microsoft.com/office/word/2006/wordml" xmlns:wps="http://schemas.microsoft.com/office/word/2010/wordprocessingShape" mc:Ignorable="w14 w15 w16se w16cid w16 w16cex w16sdtdh wp14">
+<w:endnotes xmlns:wpc="http://schemas.microsoft.com/office/word/2010/wordprocessingCanvas" xmlns:cx="http://schemas.microsoft.com/office/drawing/2014/chartex" xmlns:cx1="http://schemas.microsoft.com/office/drawing/2015/9/8/chartex" xmlns:cx2="http://schemas.microsoft.com/office/drawing/2015/10/21/chartex" xmlns:cx3="http://schemas.microsoft.com/office/drawing/2016/5/9/chartex" xmlns:cx4="http://schemas.microsoft.com/office/drawing/2016/5/10/chartex" xmlns:cx5="http://schemas.microsoft.com/office/drawing/2016/5/11/chartex" xmlns:cx6="http://schemas.microsoft.com/office/drawing/2016/5/12/chartex" xmlns:cx7="http://schemas.microsoft.com/office/drawing/2016/5/13/chartex" xmlns:cx8="http://schemas.microsoft.com/office/drawing/2016/5/14/chartex" xmlns:mc="http://schemas.openxmlformats.org/markup-compatibility/2006" xmlns:aink="http://schemas.microsoft.com/office/drawing/2016/ink" xmlns:am3d="http://schemas.microsoft.com/office/drawing/2017/model3d" xmlns:o="urn:schemas-microsoft-com:office:office" xmlns:oel="http://schemas.microsoft.com/office/2019/extlst" xmlns:r="http://schemas.openxmlformats.org/officeDocument/2006/relationships" xmlns:m="http://schemas.openxmlformats.org/officeDocument/2006/math" xmlns:v="urn:schemas-microsoft-com:vml" xmlns:wp14="http://schemas.microsoft.com/office/word/2010/wordprocessingDrawing" xmlns:wp="http://schemas.openxmlformats.org/drawingml/2006/wordprocessingDrawing" xmlns:w10="urn:schemas-microsoft-com:office:word" xmlns:w="http://schemas.openxmlformats.org/wordprocessingml/2006/main" xmlns:w14="http://schemas.microsoft.com/office/word/2010/wordml" xmlns:w15="http://schemas.microsoft.com/office/word/2012/wordml" xmlns:w16cex="http://schemas.microsoft.com/office/word/2018/wordml/cex" xmlns:w16cid="http://schemas.microsoft.com/office/word/2016/wordml/cid" xmlns:w16="http://schemas.microsoft.com/office/word/2018/wordml" xmlns:w16du="http://schemas.microsoft.com/office/word/2023/wordml/word16du" xmlns:w16sdtdh="http://schemas.microsoft.com/office/word/2020/wordml/sdtdatahash" xmlns:w16sdtfl="http://schemas.microsoft.com/office/word/2024/wordml/sdtformatlock" xmlns:w16se="http://schemas.microsoft.com/office/word/2015/wordml/symex" xmlns:wpg="http://schemas.microsoft.com/office/word/2010/wordprocessingGroup" xmlns:wpi="http://schemas.microsoft.com/office/word/2010/wordprocessingInk" xmlns:wne="http://schemas.microsoft.com/office/word/2006/wordml" xmlns:wps="http://schemas.microsoft.com/office/word/2010/wordprocessingShape" mc:Ignorable="w14 w15 w16se w16cid w16 w16cex w16sdtdh w16sdtfl w16du wp14">
   <w:endnote w:type="separator" w:id="-1">
     <w:p>
       <w:pPr>
@@ -727,7 +714,7 @@
 </file>
 
 <file path=word/footer1.xml><?xml version="1.0" encoding="utf-8"?>
-<w:ftr xmlns:wpc="http://schemas.microsoft.com/office/word/2010/wordprocessingCanvas" xmlns:cx="http://schemas.microsoft.com/office/drawing/2014/chartex" xmlns:cx1="http://schemas.microsoft.com/office/drawing/2015/9/8/chartex" xmlns:cx2="http://schemas.microsoft.com/office/drawing/2015/10/21/chartex" xmlns:cx3="http://schemas.microsoft.com/office/drawing/2016/5/9/chartex" xmlns:cx4="http://schemas.microsoft.com/office/drawing/2016/5/10/chartex" xmlns:cx5="http://schemas.microsoft.com/office/drawing/2016/5/11/chartex" xmlns:cx6="http://schemas.microsoft.com/office/drawing/2016/5/12/chartex" xmlns:cx7="http://schemas.microsoft.com/office/drawing/2016/5/13/chartex" xmlns:cx8="http://schemas.microsoft.com/office/drawing/2016/5/14/chartex" xmlns:mc="http://schemas.openxmlformats.org/markup-compatibility/2006" xmlns:aink="http://schemas.microsoft.com/office/drawing/2016/ink" xmlns:am3d="http://schemas.microsoft.com/office/drawing/2017/model3d" xmlns:o="urn:schemas-microsoft-com:office:office" xmlns:oel="http://schemas.microsoft.com/office/2019/extlst" xmlns:r="http://schemas.openxmlformats.org/officeDocument/2006/relationships" xmlns:m="http://schemas.openxmlformats.org/officeDocument/2006/math" xmlns:v="urn:schemas-microsoft-com:vml" xmlns:wp14="http://schemas.microsoft.com/office/word/2010/wordprocessingDrawing" xmlns:wp="http://schemas.openxmlformats.org/drawingml/2006/wordprocessingDrawing" xmlns:w10="urn:schemas-microsoft-com:office:word" xmlns:w="http://schemas.openxmlformats.org/wordprocessingml/2006/main" xmlns:w14="http://schemas.microsoft.com/office/word/2010/wordml" xmlns:w15="http://schemas.microsoft.com/office/word/2012/wordml" xmlns:w16cex="http://schemas.microsoft.com/office/word/2018/wordml/cex" xmlns:w16cid="http://schemas.microsoft.com/office/word/2016/wordml/cid" xmlns:w16="http://schemas.microsoft.com/office/word/2018/wordml" xmlns:w16sdtdh="http://schemas.microsoft.com/office/word/2020/wordml/sdtdatahash" xmlns:w16se="http://schemas.microsoft.com/office/word/2015/wordml/symex" xmlns:wpg="http://schemas.microsoft.com/office/word/2010/wordprocessingGroup" xmlns:wpi="http://schemas.microsoft.com/office/word/2010/wordprocessingInk" xmlns:wne="http://schemas.microsoft.com/office/word/2006/wordml" xmlns:wps="http://schemas.microsoft.com/office/word/2010/wordprocessingShape" mc:Ignorable="w14 w15 w16se w16cid w16 w16cex w16sdtdh wp14">
+<w:ftr xmlns:wpc="http://schemas.microsoft.com/office/word/2010/wordprocessingCanvas" xmlns:cx="http://schemas.microsoft.com/office/drawing/2014/chartex" xmlns:cx1="http://schemas.microsoft.com/office/drawing/2015/9/8/chartex" xmlns:cx2="http://schemas.microsoft.com/office/drawing/2015/10/21/chartex" xmlns:cx3="http://schemas.microsoft.com/office/drawing/2016/5/9/chartex" xmlns:cx4="http://schemas.microsoft.com/office/drawing/2016/5/10/chartex" xmlns:cx5="http://schemas.microsoft.com/office/drawing/2016/5/11/chartex" xmlns:cx6="http://schemas.microsoft.com/office/drawing/2016/5/12/chartex" xmlns:cx7="http://schemas.microsoft.com/office/drawing/2016/5/13/chartex" xmlns:cx8="http://schemas.microsoft.com/office/drawing/2016/5/14/chartex" xmlns:mc="http://schemas.openxmlformats.org/markup-compatibility/2006" xmlns:aink="http://schemas.microsoft.com/office/drawing/2016/ink" xmlns:am3d="http://schemas.microsoft.com/office/drawing/2017/model3d" xmlns:o="urn:schemas-microsoft-com:office:office" xmlns:oel="http://schemas.microsoft.com/office/2019/extlst" xmlns:r="http://schemas.openxmlformats.org/officeDocument/2006/relationships" xmlns:m="http://schemas.openxmlformats.org/officeDocument/2006/math" xmlns:v="urn:schemas-microsoft-com:vml" xmlns:wp14="http://schemas.microsoft.com/office/word/2010/wordprocessingDrawing" xmlns:wp="http://schemas.openxmlformats.org/drawingml/2006/wordprocessingDrawing" xmlns:w10="urn:schemas-microsoft-com:office:word" xmlns:w="http://schemas.openxmlformats.org/wordprocessingml/2006/main" xmlns:w14="http://schemas.microsoft.com/office/word/2010/wordml" xmlns:w15="http://schemas.microsoft.com/office/word/2012/wordml" xmlns:w16cex="http://schemas.microsoft.com/office/word/2018/wordml/cex" xmlns:w16cid="http://schemas.microsoft.com/office/word/2016/wordml/cid" xmlns:w16="http://schemas.microsoft.com/office/word/2018/wordml" xmlns:w16du="http://schemas.microsoft.com/office/word/2023/wordml/word16du" xmlns:w16sdtdh="http://schemas.microsoft.com/office/word/2020/wordml/sdtdatahash" xmlns:w16sdtfl="http://schemas.microsoft.com/office/word/2024/wordml/sdtformatlock" xmlns:w16se="http://schemas.microsoft.com/office/word/2015/wordml/symex" xmlns:wpg="http://schemas.microsoft.com/office/word/2010/wordprocessingGroup" xmlns:wpi="http://schemas.microsoft.com/office/word/2010/wordprocessingInk" xmlns:wne="http://schemas.microsoft.com/office/word/2006/wordml" xmlns:wps="http://schemas.microsoft.com/office/word/2010/wordprocessingShape" mc:Ignorable="w14 w15 w16se w16cid w16 w16cex w16sdtdh w16sdtfl w16du wp14">
   <w:p>
     <w:pPr>
       <w:pStyle w:val="Footer"/>
@@ -758,7 +745,7 @@
 </file>
 
 <file path=word/footer2.xml><?xml version="1.0" encoding="utf-8"?>
-<w:ftr xmlns:wpc="http://schemas.microsoft.com/office/word/2010/wordprocessingCanvas" xmlns:cx="http://schemas.microsoft.com/office/drawing/2014/chartex" xmlns:cx1="http://schemas.microsoft.com/office/drawing/2015/9/8/chartex" xmlns:cx2="http://schemas.microsoft.com/office/drawing/2015/10/21/chartex" xmlns:cx3="http://schemas.microsoft.com/office/drawing/2016/5/9/chartex" xmlns:cx4="http://schemas.microsoft.com/office/drawing/2016/5/10/chartex" xmlns:cx5="http://schemas.microsoft.com/office/drawing/2016/5/11/chartex" xmlns:cx6="http://schemas.microsoft.com/office/drawing/2016/5/12/chartex" xmlns:cx7="http://schemas.microsoft.com/office/drawing/2016/5/13/chartex" xmlns:cx8="http://schemas.microsoft.com/office/drawing/2016/5/14/chartex" xmlns:mc="http://schemas.openxmlformats.org/markup-compatibility/2006" xmlns:aink="http://schemas.microsoft.com/office/drawing/2016/ink" xmlns:am3d="http://schemas.microsoft.com/office/drawing/2017/model3d" xmlns:o="urn:schemas-microsoft-com:office:office" xmlns:oel="http://schemas.microsoft.com/office/2019/extlst" xmlns:r="http://schemas.openxmlformats.org/officeDocument/2006/relationships" xmlns:m="http://schemas.openxmlformats.org/officeDocument/2006/math" xmlns:v="urn:schemas-microsoft-com:vml" xmlns:wp14="http://schemas.microsoft.com/office/word/2010/wordprocessingDrawing" xmlns:wp="http://schemas.openxmlformats.org/drawingml/2006/wordprocessingDrawing" xmlns:w10="urn:schemas-microsoft-com:office:word" xmlns:w="http://schemas.openxmlformats.org/wordprocessingml/2006/main" xmlns:w14="http://schemas.microsoft.com/office/word/2010/wordml" xmlns:w15="http://schemas.microsoft.com/office/word/2012/wordml" xmlns:w16cex="http://schemas.microsoft.com/office/word/2018/wordml/cex" xmlns:w16cid="http://schemas.microsoft.com/office/word/2016/wordml/cid" xmlns:w16="http://schemas.microsoft.com/office/word/2018/wordml" xmlns:w16sdtdh="http://schemas.microsoft.com/office/word/2020/wordml/sdtdatahash" xmlns:w16se="http://schemas.microsoft.com/office/word/2015/wordml/symex" xmlns:wpg="http://schemas.microsoft.com/office/word/2010/wordprocessingGroup" xmlns:wpi="http://schemas.microsoft.com/office/word/2010/wordprocessingInk" xmlns:wne="http://schemas.microsoft.com/office/word/2006/wordml" xmlns:wps="http://schemas.microsoft.com/office/word/2010/wordprocessingShape" mc:Ignorable="w14 w15 w16se w16cid w16 w16cex w16sdtdh wp14">
+<w:ftr xmlns:wpc="http://schemas.microsoft.com/office/word/2010/wordprocessingCanvas" xmlns:cx="http://schemas.microsoft.com/office/drawing/2014/chartex" xmlns:cx1="http://schemas.microsoft.com/office/drawing/2015/9/8/chartex" xmlns:cx2="http://schemas.microsoft.com/office/drawing/2015/10/21/chartex" xmlns:cx3="http://schemas.microsoft.com/office/drawing/2016/5/9/chartex" xmlns:cx4="http://schemas.microsoft.com/office/drawing/2016/5/10/chartex" xmlns:cx5="http://schemas.microsoft.com/office/drawing/2016/5/11/chartex" xmlns:cx6="http://schemas.microsoft.com/office/drawing/2016/5/12/chartex" xmlns:cx7="http://schemas.microsoft.com/office/drawing/2016/5/13/chartex" xmlns:cx8="http://schemas.microsoft.com/office/drawing/2016/5/14/chartex" xmlns:mc="http://schemas.openxmlformats.org/markup-compatibility/2006" xmlns:aink="http://schemas.microsoft.com/office/drawing/2016/ink" xmlns:am3d="http://schemas.microsoft.com/office/drawing/2017/model3d" xmlns:o="urn:schemas-microsoft-com:office:office" xmlns:oel="http://schemas.microsoft.com/office/2019/extlst" xmlns:r="http://schemas.openxmlformats.org/officeDocument/2006/relationships" xmlns:m="http://schemas.openxmlformats.org/officeDocument/2006/math" xmlns:v="urn:schemas-microsoft-com:vml" xmlns:wp14="http://schemas.microsoft.com/office/word/2010/wordprocessingDrawing" xmlns:wp="http://schemas.openxmlformats.org/drawingml/2006/wordprocessingDrawing" xmlns:w10="urn:schemas-microsoft-com:office:word" xmlns:w="http://schemas.openxmlformats.org/wordprocessingml/2006/main" xmlns:w14="http://schemas.microsoft.com/office/word/2010/wordml" xmlns:w15="http://schemas.microsoft.com/office/word/2012/wordml" xmlns:w16cex="http://schemas.microsoft.com/office/word/2018/wordml/cex" xmlns:w16cid="http://schemas.microsoft.com/office/word/2016/wordml/cid" xmlns:w16="http://schemas.microsoft.com/office/word/2018/wordml" xmlns:w16du="http://schemas.microsoft.com/office/word/2023/wordml/word16du" xmlns:w16sdtdh="http://schemas.microsoft.com/office/word/2020/wordml/sdtdatahash" xmlns:w16sdtfl="http://schemas.microsoft.com/office/word/2024/wordml/sdtformatlock" xmlns:w16se="http://schemas.microsoft.com/office/word/2015/wordml/symex" xmlns:wpg="http://schemas.microsoft.com/office/word/2010/wordprocessingGroup" xmlns:wpi="http://schemas.microsoft.com/office/word/2010/wordprocessingInk" xmlns:wne="http://schemas.microsoft.com/office/word/2006/wordml" xmlns:wps="http://schemas.microsoft.com/office/word/2010/wordprocessingShape" mc:Ignorable="w14 w15 w16se w16cid w16 w16cex w16sdtdh w16sdtfl w16du wp14">
   <w:tbl>
     <w:tblPr>
       <w:tblW w:w="0" w:type="auto"/>
@@ -819,7 +806,7 @@
 </file>
 
 <file path=word/footnotes.xml><?xml version="1.0" encoding="utf-8"?>
-<w:footnotes xmlns:wpc="http://schemas.microsoft.com/office/word/2010/wordprocessingCanvas" xmlns:cx="http://schemas.microsoft.com/office/drawing/2014/chartex" xmlns:cx1="http://schemas.microsoft.com/office/drawing/2015/9/8/chartex" xmlns:cx2="http://schemas.microsoft.com/office/drawing/2015/10/21/chartex" xmlns:cx3="http://schemas.microsoft.com/office/drawing/2016/5/9/chartex" xmlns:cx4="http://schemas.microsoft.com/office/drawing/2016/5/10/chartex" xmlns:cx5="http://schemas.microsoft.com/office/drawing/2016/5/11/chartex" xmlns:cx6="http://schemas.microsoft.com/office/drawing/2016/5/12/chartex" xmlns:cx7="http://schemas.microsoft.com/office/drawing/2016/5/13/chartex" xmlns:cx8="http://schemas.microsoft.com/office/drawing/2016/5/14/chartex" xmlns:mc="http://schemas.openxmlformats.org/markup-compatibility/2006" xmlns:aink="http://schemas.microsoft.com/office/drawing/2016/ink" xmlns:am3d="http://schemas.microsoft.com/office/drawing/2017/model3d" xmlns:o="urn:schemas-microsoft-com:office:office" xmlns:oel="http://schemas.microsoft.com/office/2019/extlst" xmlns:r="http://schemas.openxmlformats.org/officeDocument/2006/relationships" xmlns:m="http://schemas.openxmlformats.org/officeDocument/2006/math" xmlns:v="urn:schemas-microsoft-com:vml" xmlns:wp14="http://schemas.microsoft.com/office/word/2010/wordprocessingDrawing" xmlns:wp="http://schemas.openxmlformats.org/drawingml/2006/wordprocessingDrawing" xmlns:w10="urn:schemas-microsoft-com:office:word" xmlns:w="http://schemas.openxmlformats.org/wordprocessingml/2006/main" xmlns:w14="http://schemas.microsoft.com/office/word/2010/wordml" xmlns:w15="http://schemas.microsoft.com/office/word/2012/wordml" xmlns:w16cex="http://schemas.microsoft.com/office/word/2018/wordml/cex" xmlns:w16cid="http://schemas.microsoft.com/office/word/2016/wordml/cid" xmlns:w16="http://schemas.microsoft.com/office/word/2018/wordml" xmlns:w16sdtdh="http://schemas.microsoft.com/office/word/2020/wordml/sdtdatahash" xmlns:w16se="http://schemas.microsoft.com/office/word/2015/wordml/symex" xmlns:wpg="http://schemas.microsoft.com/office/word/2010/wordprocessingGroup" xmlns:wpi="http://schemas.microsoft.com/office/word/2010/wordprocessingInk" xmlns:wne="http://schemas.microsoft.com/office/word/2006/wordml" xmlns:wps="http://schemas.microsoft.com/office/word/2010/wordprocessingShape" mc:Ignorable="w14 w15 w16se w16cid w16 w16cex w16sdtdh wp14">
+<w:footnotes xmlns:wpc="http://schemas.microsoft.com/office/word/2010/wordprocessingCanvas" xmlns:cx="http://schemas.microsoft.com/office/drawing/2014/chartex" xmlns:cx1="http://schemas.microsoft.com/office/drawing/2015/9/8/chartex" xmlns:cx2="http://schemas.microsoft.com/office/drawing/2015/10/21/chartex" xmlns:cx3="http://schemas.microsoft.com/office/drawing/2016/5/9/chartex" xmlns:cx4="http://schemas.microsoft.com/office/drawing/2016/5/10/chartex" xmlns:cx5="http://schemas.microsoft.com/office/drawing/2016/5/11/chartex" xmlns:cx6="http://schemas.microsoft.com/office/drawing/2016/5/12/chartex" xmlns:cx7="http://schemas.microsoft.com/office/drawing/2016/5/13/chartex" xmlns:cx8="http://schemas.microsoft.com/office/drawing/2016/5/14/chartex" xmlns:mc="http://schemas.openxmlformats.org/markup-compatibility/2006" xmlns:aink="http://schemas.microsoft.com/office/drawing/2016/ink" xmlns:am3d="http://schemas.microsoft.com/office/drawing/2017/model3d" xmlns:o="urn:schemas-microsoft-com:office:office" xmlns:oel="http://schemas.microsoft.com/office/2019/extlst" xmlns:r="http://schemas.openxmlformats.org/officeDocument/2006/relationships" xmlns:m="http://schemas.openxmlformats.org/officeDocument/2006/math" xmlns:v="urn:schemas-microsoft-com:vml" xmlns:wp14="http://schemas.microsoft.com/office/word/2010/wordprocessingDrawing" xmlns:wp="http://schemas.openxmlformats.org/drawingml/2006/wordprocessingDrawing" xmlns:w10="urn:schemas-microsoft-com:office:word" xmlns:w="http://schemas.openxmlformats.org/wordprocessingml/2006/main" xmlns:w14="http://schemas.microsoft.com/office/word/2010/wordml" xmlns:w15="http://schemas.microsoft.com/office/word/2012/wordml" xmlns:w16cex="http://schemas.microsoft.com/office/word/2018/wordml/cex" xmlns:w16cid="http://schemas.microsoft.com/office/word/2016/wordml/cid" xmlns:w16="http://schemas.microsoft.com/office/word/2018/wordml" xmlns:w16du="http://schemas.microsoft.com/office/word/2023/wordml/word16du" xmlns:w16sdtdh="http://schemas.microsoft.com/office/word/2020/wordml/sdtdatahash" xmlns:w16sdtfl="http://schemas.microsoft.com/office/word/2024/wordml/sdtformatlock" xmlns:w16se="http://schemas.microsoft.com/office/word/2015/wordml/symex" xmlns:wpg="http://schemas.microsoft.com/office/word/2010/wordprocessingGroup" xmlns:wpi="http://schemas.microsoft.com/office/word/2010/wordprocessingInk" xmlns:wne="http://schemas.microsoft.com/office/word/2006/wordml" xmlns:wps="http://schemas.microsoft.com/office/word/2010/wordprocessingShape" mc:Ignorable="w14 w15 w16se w16cid w16 w16cex w16sdtdh w16sdtfl w16du wp14">
   <w:footnote w:type="separator" w:id="-1">
     <w:p>
       <w:pPr>
@@ -844,7 +831,7 @@
 </file>
 
 <file path=word/header1.xml><?xml version="1.0" encoding="utf-8"?>
-<w:hdr xmlns:wpc="http://schemas.microsoft.com/office/word/2010/wordprocessingCanvas" xmlns:cx="http://schemas.microsoft.com/office/drawing/2014/chartex" xmlns:cx1="http://schemas.microsoft.com/office/drawing/2015/9/8/chartex" xmlns:cx2="http://schemas.microsoft.com/office/drawing/2015/10/21/chartex" xmlns:cx3="http://schemas.microsoft.com/office/drawing/2016/5/9/chartex" xmlns:cx4="http://schemas.microsoft.com/office/drawing/2016/5/10/chartex" xmlns:cx5="http://schemas.microsoft.com/office/drawing/2016/5/11/chartex" xmlns:cx6="http://schemas.microsoft.com/office/drawing/2016/5/12/chartex" xmlns:cx7="http://schemas.microsoft.com/office/drawing/2016/5/13/chartex" xmlns:cx8="http://schemas.microsoft.com/office/drawing/2016/5/14/chartex" xmlns:mc="http://schemas.openxmlformats.org/markup-compatibility/2006" xmlns:aink="http://schemas.microsoft.com/office/drawing/2016/ink" xmlns:am3d="http://schemas.microsoft.com/office/drawing/2017/model3d" xmlns:o="urn:schemas-microsoft-com:office:office" xmlns:oel="http://schemas.microsoft.com/office/2019/extlst" xmlns:r="http://schemas.openxmlformats.org/officeDocument/2006/relationships" xmlns:m="http://schemas.openxmlformats.org/officeDocument/2006/math" xmlns:v="urn:schemas-microsoft-com:vml" xmlns:wp14="http://schemas.microsoft.com/office/word/2010/wordprocessingDrawing" xmlns:wp="http://schemas.openxmlformats.org/drawingml/2006/wordprocessingDrawing" xmlns:w10="urn:schemas-microsoft-com:office:word" xmlns:w="http://schemas.openxmlformats.org/wordprocessingml/2006/main" xmlns:w14="http://schemas.microsoft.com/office/word/2010/wordml" xmlns:w15="http://schemas.microsoft.com/office/word/2012/wordml" xmlns:w16cex="http://schemas.microsoft.com/office/word/2018/wordml/cex" xmlns:w16cid="http://schemas.microsoft.com/office/word/2016/wordml/cid" xmlns:w16="http://schemas.microsoft.com/office/word/2018/wordml" xmlns:w16sdtdh="http://schemas.microsoft.com/office/word/2020/wordml/sdtdatahash" xmlns:w16se="http://schemas.microsoft.com/office/word/2015/wordml/symex" xmlns:wpg="http://schemas.microsoft.com/office/word/2010/wordprocessingGroup" xmlns:wpi="http://schemas.microsoft.com/office/word/2010/wordprocessingInk" xmlns:wne="http://schemas.microsoft.com/office/word/2006/wordml" xmlns:wps="http://schemas.microsoft.com/office/word/2010/wordprocessingShape" mc:Ignorable="w14 w15 w16se w16cid w16 w16cex w16sdtdh wp14">
+<w:hdr xmlns:wpc="http://schemas.microsoft.com/office/word/2010/wordprocessingCanvas" xmlns:cx="http://schemas.microsoft.com/office/drawing/2014/chartex" xmlns:cx1="http://schemas.microsoft.com/office/drawing/2015/9/8/chartex" xmlns:cx2="http://schemas.microsoft.com/office/drawing/2015/10/21/chartex" xmlns:cx3="http://schemas.microsoft.com/office/drawing/2016/5/9/chartex" xmlns:cx4="http://schemas.microsoft.com/office/drawing/2016/5/10/chartex" xmlns:cx5="http://schemas.microsoft.com/office/drawing/2016/5/11/chartex" xmlns:cx6="http://schemas.microsoft.com/office/drawing/2016/5/12/chartex" xmlns:cx7="http://schemas.microsoft.com/office/drawing/2016/5/13/chartex" xmlns:cx8="http://schemas.microsoft.com/office/drawing/2016/5/14/chartex" xmlns:mc="http://schemas.openxmlformats.org/markup-compatibility/2006" xmlns:aink="http://schemas.microsoft.com/office/drawing/2016/ink" xmlns:am3d="http://schemas.microsoft.com/office/drawing/2017/model3d" xmlns:o="urn:schemas-microsoft-com:office:office" xmlns:oel="http://schemas.microsoft.com/office/2019/extlst" xmlns:r="http://schemas.openxmlformats.org/officeDocument/2006/relationships" xmlns:m="http://schemas.openxmlformats.org/officeDocument/2006/math" xmlns:v="urn:schemas-microsoft-com:vml" xmlns:wp14="http://schemas.microsoft.com/office/word/2010/wordprocessingDrawing" xmlns:wp="http://schemas.openxmlformats.org/drawingml/2006/wordprocessingDrawing" xmlns:w10="urn:schemas-microsoft-com:office:word" xmlns:w="http://schemas.openxmlformats.org/wordprocessingml/2006/main" xmlns:w14="http://schemas.microsoft.com/office/word/2010/wordml" xmlns:w15="http://schemas.microsoft.com/office/word/2012/wordml" xmlns:w16cex="http://schemas.microsoft.com/office/word/2018/wordml/cex" xmlns:w16cid="http://schemas.microsoft.com/office/word/2016/wordml/cid" xmlns:w16="http://schemas.microsoft.com/office/word/2018/wordml" xmlns:w16du="http://schemas.microsoft.com/office/word/2023/wordml/word16du" xmlns:w16sdtdh="http://schemas.microsoft.com/office/word/2020/wordml/sdtdatahash" xmlns:w16sdtfl="http://schemas.microsoft.com/office/word/2024/wordml/sdtformatlock" xmlns:w16se="http://schemas.microsoft.com/office/word/2015/wordml/symex" xmlns:wpg="http://schemas.microsoft.com/office/word/2010/wordprocessingGroup" xmlns:wpi="http://schemas.microsoft.com/office/word/2010/wordprocessingInk" xmlns:wne="http://schemas.microsoft.com/office/word/2006/wordml" xmlns:wps="http://schemas.microsoft.com/office/word/2010/wordprocessingShape" mc:Ignorable="w14 w15 w16se w16cid w16 w16cex w16sdtdh w16sdtfl w16du wp14">
   <w:p>
     <w:pPr>
       <w:pStyle w:val="Header"/>
@@ -904,7 +891,7 @@
 </file>
 
 <file path=word/header2.xml><?xml version="1.0" encoding="utf-8"?>
-<w:hdr xmlns:wpc="http://schemas.microsoft.com/office/word/2010/wordprocessingCanvas" xmlns:cx="http://schemas.microsoft.com/office/drawing/2014/chartex" xmlns:cx1="http://schemas.microsoft.com/office/drawing/2015/9/8/chartex" xmlns:cx2="http://schemas.microsoft.com/office/drawing/2015/10/21/chartex" xmlns:cx3="http://schemas.microsoft.com/office/drawing/2016/5/9/chartex" xmlns:cx4="http://schemas.microsoft.com/office/drawing/2016/5/10/chartex" xmlns:cx5="http://schemas.microsoft.com/office/drawing/2016/5/11/chartex" xmlns:cx6="http://schemas.microsoft.com/office/drawing/2016/5/12/chartex" xmlns:cx7="http://schemas.microsoft.com/office/drawing/2016/5/13/chartex" xmlns:cx8="http://schemas.microsoft.com/office/drawing/2016/5/14/chartex" xmlns:mc="http://schemas.openxmlformats.org/markup-compatibility/2006" xmlns:aink="http://schemas.microsoft.com/office/drawing/2016/ink" xmlns:am3d="http://schemas.microsoft.com/office/drawing/2017/model3d" xmlns:o="urn:schemas-microsoft-com:office:office" xmlns:oel="http://schemas.microsoft.com/office/2019/extlst" xmlns:r="http://schemas.openxmlformats.org/officeDocument/2006/relationships" xmlns:m="http://schemas.openxmlformats.org/officeDocument/2006/math" xmlns:v="urn:schemas-microsoft-com:vml" xmlns:wp14="http://schemas.microsoft.com/office/word/2010/wordprocessingDrawing" xmlns:wp="http://schemas.openxmlformats.org/drawingml/2006/wordprocessingDrawing" xmlns:w10="urn:schemas-microsoft-com:office:word" xmlns:w="http://schemas.openxmlformats.org/wordprocessingml/2006/main" xmlns:w14="http://schemas.microsoft.com/office/word/2010/wordml" xmlns:w15="http://schemas.microsoft.com/office/word/2012/wordml" xmlns:w16cex="http://schemas.microsoft.com/office/word/2018/wordml/cex" xmlns:w16cid="http://schemas.microsoft.com/office/word/2016/wordml/cid" xmlns:w16="http://schemas.microsoft.com/office/word/2018/wordml" xmlns:w16sdtdh="http://schemas.microsoft.com/office/word/2020/wordml/sdtdatahash" xmlns:w16se="http://schemas.microsoft.com/office/word/2015/wordml/symex" xmlns:wpg="http://schemas.microsoft.com/office/word/2010/wordprocessingGroup" xmlns:wpi="http://schemas.microsoft.com/office/word/2010/wordprocessingInk" xmlns:wne="http://schemas.microsoft.com/office/word/2006/wordml" xmlns:wps="http://schemas.microsoft.com/office/word/2010/wordprocessingShape" mc:Ignorable="w14 w15 w16se w16cid w16 w16cex w16sdtdh wp14">
+<w:hdr xmlns:wpc="http://schemas.microsoft.com/office/word/2010/wordprocessingCanvas" xmlns:cx="http://schemas.microsoft.com/office/drawing/2014/chartex" xmlns:cx1="http://schemas.microsoft.com/office/drawing/2015/9/8/chartex" xmlns:cx2="http://schemas.microsoft.com/office/drawing/2015/10/21/chartex" xmlns:cx3="http://schemas.microsoft.com/office/drawing/2016/5/9/chartex" xmlns:cx4="http://schemas.microsoft.com/office/drawing/2016/5/10/chartex" xmlns:cx5="http://schemas.microsoft.com/office/drawing/2016/5/11/chartex" xmlns:cx6="http://schemas.microsoft.com/office/drawing/2016/5/12/chartex" xmlns:cx7="http://schemas.microsoft.com/office/drawing/2016/5/13/chartex" xmlns:cx8="http://schemas.microsoft.com/office/drawing/2016/5/14/chartex" xmlns:mc="http://schemas.openxmlformats.org/markup-compatibility/2006" xmlns:aink="http://schemas.microsoft.com/office/drawing/2016/ink" xmlns:am3d="http://schemas.microsoft.com/office/drawing/2017/model3d" xmlns:o="urn:schemas-microsoft-com:office:office" xmlns:oel="http://schemas.microsoft.com/office/2019/extlst" xmlns:r="http://schemas.openxmlformats.org/officeDocument/2006/relationships" xmlns:m="http://schemas.openxmlformats.org/officeDocument/2006/math" xmlns:v="urn:schemas-microsoft-com:vml" xmlns:wp14="http://schemas.microsoft.com/office/word/2010/wordprocessingDrawing" xmlns:wp="http://schemas.openxmlformats.org/drawingml/2006/wordprocessingDrawing" xmlns:w10="urn:schemas-microsoft-com:office:word" xmlns:w="http://schemas.openxmlformats.org/wordprocessingml/2006/main" xmlns:w14="http://schemas.microsoft.com/office/word/2010/wordml" xmlns:w15="http://schemas.microsoft.com/office/word/2012/wordml" xmlns:w16cex="http://schemas.microsoft.com/office/word/2018/wordml/cex" xmlns:w16cid="http://schemas.microsoft.com/office/word/2016/wordml/cid" xmlns:w16="http://schemas.microsoft.com/office/word/2018/wordml" xmlns:w16du="http://schemas.microsoft.com/office/word/2023/wordml/word16du" xmlns:w16sdtdh="http://schemas.microsoft.com/office/word/2020/wordml/sdtdatahash" xmlns:w16sdtfl="http://schemas.microsoft.com/office/word/2024/wordml/sdtformatlock" xmlns:w16se="http://schemas.microsoft.com/office/word/2015/wordml/symex" xmlns:wpg="http://schemas.microsoft.com/office/word/2010/wordprocessingGroup" xmlns:wpi="http://schemas.microsoft.com/office/word/2010/wordprocessingInk" xmlns:wne="http://schemas.microsoft.com/office/word/2006/wordml" xmlns:wps="http://schemas.microsoft.com/office/word/2010/wordprocessingShape" mc:Ignorable="w14 w15 w16se w16cid w16 w16cex w16sdtdh w16sdtfl w16du wp14">
   <w:tbl>
     <w:tblPr>
       <w:tblW w:w="0" w:type="auto"/>
@@ -965,7 +952,7 @@
 </file>
 
 <file path=word/styles.xml><?xml version="1.0" encoding="utf-8"?>
-<w:styles xmlns:mc="http://schemas.openxmlformats.org/markup-compatibility/2006" xmlns:r="http://schemas.openxmlformats.org/officeDocument/2006/relationships" xmlns:w="http://schemas.openxmlformats.org/wordprocessingml/2006/main" xmlns:w14="http://schemas.microsoft.com/office/word/2010/wordml" xmlns:w15="http://schemas.microsoft.com/office/word/2012/wordml" xmlns:w16cex="http://schemas.microsoft.com/office/word/2018/wordml/cex" xmlns:w16cid="http://schemas.microsoft.com/office/word/2016/wordml/cid" xmlns:w16="http://schemas.microsoft.com/office/word/2018/wordml" xmlns:w16sdtdh="http://schemas.microsoft.com/office/word/2020/wordml/sdtdatahash" xmlns:w16se="http://schemas.microsoft.com/office/word/2015/wordml/symex" mc:Ignorable="w14 w15 w16se w16cid w16 w16cex w16sdtdh">
+<w:styles xmlns:mc="http://schemas.openxmlformats.org/markup-compatibility/2006" xmlns:r="http://schemas.openxmlformats.org/officeDocument/2006/relationships" xmlns:w="http://schemas.openxmlformats.org/wordprocessingml/2006/main" xmlns:w14="http://schemas.microsoft.com/office/word/2010/wordml" xmlns:w15="http://schemas.microsoft.com/office/word/2012/wordml" xmlns:w16cex="http://schemas.microsoft.com/office/word/2018/wordml/cex" xmlns:w16cid="http://schemas.microsoft.com/office/word/2016/wordml/cid" xmlns:w16="http://schemas.microsoft.com/office/word/2018/wordml" xmlns:w16du="http://schemas.microsoft.com/office/word/2023/wordml/word16du" xmlns:w16sdtdh="http://schemas.microsoft.com/office/word/2020/wordml/sdtdatahash" xmlns:w16sdtfl="http://schemas.microsoft.com/office/word/2024/wordml/sdtformatlock" xmlns:w16se="http://schemas.microsoft.com/office/word/2015/wordml/symex" mc:Ignorable="w14 w15 w16se w16cid w16 w16cex w16sdtdh w16sdtfl w16du">
   <w:docDefaults>
     <w:rPrDefault>
       <w:rPr>
@@ -2444,7 +2431,7 @@
 </file>
 
 <file path=word/glossary/document.xml><?xml version="1.0" encoding="utf-8"?>
-<w:glossaryDocument xmlns:wpc="http://schemas.microsoft.com/office/word/2010/wordprocessingCanvas" xmlns:cx="http://schemas.microsoft.com/office/drawing/2014/chartex" xmlns:cx1="http://schemas.microsoft.com/office/drawing/2015/9/8/chartex" xmlns:cx2="http://schemas.microsoft.com/office/drawing/2015/10/21/chartex" xmlns:cx3="http://schemas.microsoft.com/office/drawing/2016/5/9/chartex" xmlns:cx4="http://schemas.microsoft.com/office/drawing/2016/5/10/chartex" xmlns:cx5="http://schemas.microsoft.com/office/drawing/2016/5/11/chartex" xmlns:cx6="http://schemas.microsoft.com/office/drawing/2016/5/12/chartex" xmlns:cx7="http://schemas.microsoft.com/office/drawing/2016/5/13/chartex" xmlns:cx8="http://schemas.microsoft.com/office/drawing/2016/5/14/chartex" xmlns:mc="http://schemas.openxmlformats.org/markup-compatibility/2006" xmlns:aink="http://schemas.microsoft.com/office/drawing/2016/ink" xmlns:am3d="http://schemas.microsoft.com/office/drawing/2017/model3d" xmlns:o="urn:schemas-microsoft-com:office:office" xmlns:oel="http://schemas.microsoft.com/office/2019/extlst" xmlns:r="http://schemas.openxmlformats.org/officeDocument/2006/relationships" xmlns:m="http://schemas.openxmlformats.org/officeDocument/2006/math" xmlns:v="urn:schemas-microsoft-com:vml" xmlns:wp14="http://schemas.microsoft.com/office/word/2010/wordprocessingDrawing" xmlns:wp="http://schemas.openxmlformats.org/drawingml/2006/wordprocessingDrawing" xmlns:w10="urn:schemas-microsoft-com:office:word" xmlns:w="http://schemas.openxmlformats.org/wordprocessingml/2006/main" xmlns:w14="http://schemas.microsoft.com/office/word/2010/wordml" xmlns:w15="http://schemas.microsoft.com/office/word/2012/wordml" xmlns:w16cex="http://schemas.microsoft.com/office/word/2018/wordml/cex" xmlns:w16cid="http://schemas.microsoft.com/office/word/2016/wordml/cid" xmlns:w16="http://schemas.microsoft.com/office/word/2018/wordml" xmlns:w16sdtdh="http://schemas.microsoft.com/office/word/2020/wordml/sdtdatahash" xmlns:w16se="http://schemas.microsoft.com/office/word/2015/wordml/symex" xmlns:wpg="http://schemas.microsoft.com/office/word/2010/wordprocessingGroup" xmlns:wpi="http://schemas.microsoft.com/office/word/2010/wordprocessingInk" xmlns:wne="http://schemas.microsoft.com/office/word/2006/wordml" xmlns:wps="http://schemas.microsoft.com/office/word/2010/wordprocessingShape" mc:Ignorable="w14 w15 w16se w16cid w16 w16cex w16sdtdh wp14">
+<w:glossaryDocument xmlns:wpc="http://schemas.microsoft.com/office/word/2010/wordprocessingCanvas" xmlns:cx="http://schemas.microsoft.com/office/drawing/2014/chartex" xmlns:cx1="http://schemas.microsoft.com/office/drawing/2015/9/8/chartex" xmlns:cx2="http://schemas.microsoft.com/office/drawing/2015/10/21/chartex" xmlns:cx3="http://schemas.microsoft.com/office/drawing/2016/5/9/chartex" xmlns:cx4="http://schemas.microsoft.com/office/drawing/2016/5/10/chartex" xmlns:cx5="http://schemas.microsoft.com/office/drawing/2016/5/11/chartex" xmlns:cx6="http://schemas.microsoft.com/office/drawing/2016/5/12/chartex" xmlns:cx7="http://schemas.microsoft.com/office/drawing/2016/5/13/chartex" xmlns:cx8="http://schemas.microsoft.com/office/drawing/2016/5/14/chartex" xmlns:mc="http://schemas.openxmlformats.org/markup-compatibility/2006" xmlns:aink="http://schemas.microsoft.com/office/drawing/2016/ink" xmlns:am3d="http://schemas.microsoft.com/office/drawing/2017/model3d" xmlns:o="urn:schemas-microsoft-com:office:office" xmlns:oel="http://schemas.microsoft.com/office/2019/extlst" xmlns:r="http://schemas.openxmlformats.org/officeDocument/2006/relationships" xmlns:m="http://schemas.openxmlformats.org/officeDocument/2006/math" xmlns:v="urn:schemas-microsoft-com:vml" xmlns:wp14="http://schemas.microsoft.com/office/word/2010/wordprocessingDrawing" xmlns:wp="http://schemas.openxmlformats.org/drawingml/2006/wordprocessingDrawing" xmlns:w10="urn:schemas-microsoft-com:office:word" xmlns:w="http://schemas.openxmlformats.org/wordprocessingml/2006/main" xmlns:w14="http://schemas.microsoft.com/office/word/2010/wordml" xmlns:w15="http://schemas.microsoft.com/office/word/2012/wordml" xmlns:w16cex="http://schemas.microsoft.com/office/word/2018/wordml/cex" xmlns:w16cid="http://schemas.microsoft.com/office/word/2016/wordml/cid" xmlns:w16="http://schemas.microsoft.com/office/word/2018/wordml" xmlns:w16du="http://schemas.microsoft.com/office/word/2023/wordml/word16du" xmlns:w16sdtdh="http://schemas.microsoft.com/office/word/2020/wordml/sdtdatahash" xmlns:w16sdtfl="http://schemas.microsoft.com/office/word/2024/wordml/sdtformatlock" xmlns:w16se="http://schemas.microsoft.com/office/word/2015/wordml/symex" xmlns:wpg="http://schemas.microsoft.com/office/word/2010/wordprocessingGroup" xmlns:wpi="http://schemas.microsoft.com/office/word/2010/wordprocessingInk" xmlns:wne="http://schemas.microsoft.com/office/word/2006/wordml" xmlns:wps="http://schemas.microsoft.com/office/word/2010/wordprocessingShape" mc:Ignorable="w14 w15 w16se w16cid w16 w16cex w16sdtdh w16sdtfl w16du wp14">
   <w:docParts>
     <w:docPart>
       <w:docPartPr>
@@ -2526,32 +2513,6 @@
               <w:rStyle w:val="Strong"/>
             </w:rPr>
             <w:t>Phone</w:t>
-          </w:r>
-        </w:p>
-      </w:docPartBody>
-    </w:docPart>
-    <w:docPart>
-      <w:docPartPr>
-        <w:name w:val="892C8BB6C4064E81ACF3F0074BA0C42C"/>
-        <w:category>
-          <w:name w:val="General"/>
-          <w:gallery w:val="placeholder"/>
-        </w:category>
-        <w:types>
-          <w:type w:val="bbPlcHdr"/>
-        </w:types>
-        <w:behaviors>
-          <w:behavior w:val="content"/>
-        </w:behaviors>
-        <w:guid w:val="{8B016CE4-261B-4702-9D4E-57F2457351F4}"/>
-      </w:docPartPr>
-      <w:docPartBody>
-        <w:p>
-          <w:pPr>
-            <w:pStyle w:val="892C8BB6C4064E81ACF3F0074BA0C42C1"/>
-          </w:pPr>
-          <w:r>
-            <w:t>(123) 456-7890</w:t>
           </w:r>
         </w:p>
       </w:docPartBody>
@@ -2642,7 +2603,7 @@
 </file>
 
 <file path=word/glossary/fontTable.xml><?xml version="1.0" encoding="utf-8"?>
-<w:fonts xmlns:mc="http://schemas.openxmlformats.org/markup-compatibility/2006" xmlns:r="http://schemas.openxmlformats.org/officeDocument/2006/relationships" xmlns:w="http://schemas.openxmlformats.org/wordprocessingml/2006/main" xmlns:w14="http://schemas.microsoft.com/office/word/2010/wordml" xmlns:w15="http://schemas.microsoft.com/office/word/2012/wordml" xmlns:w16cex="http://schemas.microsoft.com/office/word/2018/wordml/cex" xmlns:w16cid="http://schemas.microsoft.com/office/word/2016/wordml/cid" xmlns:w16="http://schemas.microsoft.com/office/word/2018/wordml" xmlns:w16sdtdh="http://schemas.microsoft.com/office/word/2020/wordml/sdtdatahash" xmlns:w16se="http://schemas.microsoft.com/office/word/2015/wordml/symex" mc:Ignorable="w14 w15 w16se w16cid w16 w16cex w16sdtdh">
+<w:fonts xmlns:mc="http://schemas.openxmlformats.org/markup-compatibility/2006" xmlns:r="http://schemas.openxmlformats.org/officeDocument/2006/relationships" xmlns:w="http://schemas.openxmlformats.org/wordprocessingml/2006/main" xmlns:w14="http://schemas.microsoft.com/office/word/2010/wordml" xmlns:w15="http://schemas.microsoft.com/office/word/2012/wordml" xmlns:w16cex="http://schemas.microsoft.com/office/word/2018/wordml/cex" xmlns:w16cid="http://schemas.microsoft.com/office/word/2016/wordml/cid" xmlns:w16="http://schemas.microsoft.com/office/word/2018/wordml" xmlns:w16du="http://schemas.microsoft.com/office/word/2023/wordml/word16du" xmlns:w16sdtdh="http://schemas.microsoft.com/office/word/2020/wordml/sdtdatahash" xmlns:w16sdtfl="http://schemas.microsoft.com/office/word/2024/wordml/sdtformatlock" xmlns:w16se="http://schemas.microsoft.com/office/word/2015/wordml/symex" mc:Ignorable="w14 w15 w16se w16cid w16 w16cex w16sdtdh w16sdtfl w16du">
   <w:font w:name="Cambria">
     <w:panose1 w:val="02040503050406030204"/>
     <w:charset w:val="00"/>
@@ -2671,18 +2632,23 @@
     <w:pitch w:val="fixed"/>
     <w:sig w:usb0="A1002AFF" w:usb1="4000F9FB" w:usb2="00040000" w:usb3="00000000" w:csb0="000001FF" w:csb1="00000000"/>
   </w:font>
-  <w:font w:name="Calibri Light">
-    <w:panose1 w:val="020F0302020204030204"/>
+  <w:font w:name="Aptos">
     <w:charset w:val="00"/>
     <w:family w:val="swiss"/>
     <w:pitch w:val="variable"/>
-    <w:sig w:usb0="E4002EFF" w:usb1="C200247B" w:usb2="00000009" w:usb3="00000000" w:csb0="000001FF" w:csb1="00000000"/>
+    <w:sig w:usb0="20000287" w:usb1="00000003" w:usb2="00000000" w:usb3="00000000" w:csb0="0000019F" w:csb1="00000000"/>
+  </w:font>
+  <w:font w:name="Aptos Display">
+    <w:charset w:val="00"/>
+    <w:family w:val="swiss"/>
+    <w:pitch w:val="variable"/>
+    <w:sig w:usb0="20000287" w:usb1="00000003" w:usb2="00000000" w:usb3="00000000" w:csb0="0000019F" w:csb1="00000000"/>
   </w:font>
 </w:fonts>
 </file>
 
 <file path=word/glossary/settings.xml><?xml version="1.0" encoding="utf-8"?>
-<w:settings xmlns:mc="http://schemas.openxmlformats.org/markup-compatibility/2006" xmlns:o="urn:schemas-microsoft-com:office:office" xmlns:r="http://schemas.openxmlformats.org/officeDocument/2006/relationships" xmlns:m="http://schemas.openxmlformats.org/officeDocument/2006/math" xmlns:v="urn:schemas-microsoft-com:vml" xmlns:w10="urn:schemas-microsoft-com:office:word" xmlns:w="http://schemas.openxmlformats.org/wordprocessingml/2006/main" xmlns:w14="http://schemas.microsoft.com/office/word/2010/wordml" xmlns:w15="http://schemas.microsoft.com/office/word/2012/wordml" xmlns:w16cex="http://schemas.microsoft.com/office/word/2018/wordml/cex" xmlns:w16cid="http://schemas.microsoft.com/office/word/2016/wordml/cid" xmlns:w16="http://schemas.microsoft.com/office/word/2018/wordml" xmlns:w16sdtdh="http://schemas.microsoft.com/office/word/2020/wordml/sdtdatahash" xmlns:w16se="http://schemas.microsoft.com/office/word/2015/wordml/symex" xmlns:sl="http://schemas.openxmlformats.org/schemaLibrary/2006/main" mc:Ignorable="w14 w15 w16se w16cid w16 w16cex w16sdtdh">
+<w:settings xmlns:mc="http://schemas.openxmlformats.org/markup-compatibility/2006" xmlns:o="urn:schemas-microsoft-com:office:office" xmlns:r="http://schemas.openxmlformats.org/officeDocument/2006/relationships" xmlns:m="http://schemas.openxmlformats.org/officeDocument/2006/math" xmlns:v="urn:schemas-microsoft-com:vml" xmlns:w10="urn:schemas-microsoft-com:office:word" xmlns:w="http://schemas.openxmlformats.org/wordprocessingml/2006/main" xmlns:w14="http://schemas.microsoft.com/office/word/2010/wordml" xmlns:w15="http://schemas.microsoft.com/office/word/2012/wordml" xmlns:w16cex="http://schemas.microsoft.com/office/word/2018/wordml/cex" xmlns:w16cid="http://schemas.microsoft.com/office/word/2016/wordml/cid" xmlns:w16="http://schemas.microsoft.com/office/word/2018/wordml" xmlns:w16du="http://schemas.microsoft.com/office/word/2023/wordml/word16du" xmlns:w16sdtdh="http://schemas.microsoft.com/office/word/2020/wordml/sdtdatahash" xmlns:w16sdtfl="http://schemas.microsoft.com/office/word/2024/wordml/sdtformatlock" xmlns:w16se="http://schemas.microsoft.com/office/word/2015/wordml/symex" xmlns:sl="http://schemas.openxmlformats.org/schemaLibrary/2006/main" mc:Ignorable="w14 w15 w16se w16cid w16 w16cex w16sdtdh w16sdtfl w16du">
   <w:defaultTabStop w:val="720"/>
   <w:characterSpacingControl w:val="doNotCompress"/>
   <w:compat>
@@ -2720,6 +2686,7 @@
     <w:rsid w:val="008026E8"/>
     <w:rsid w:val="00845F10"/>
     <w:rsid w:val="008469C1"/>
+    <w:rsid w:val="00855C31"/>
     <w:rsid w:val="008E556E"/>
     <w:rsid w:val="008F12A1"/>
     <w:rsid w:val="009D4124"/>
@@ -2768,7 +2735,7 @@
 </file>
 
 <file path=word/glossary/styles.xml><?xml version="1.0" encoding="utf-8"?>
-<w:styles xmlns:mc="http://schemas.openxmlformats.org/markup-compatibility/2006" xmlns:r="http://schemas.openxmlformats.org/officeDocument/2006/relationships" xmlns:w="http://schemas.openxmlformats.org/wordprocessingml/2006/main" xmlns:w14="http://schemas.microsoft.com/office/word/2010/wordml" xmlns:w15="http://schemas.microsoft.com/office/word/2012/wordml" xmlns:w16cex="http://schemas.microsoft.com/office/word/2018/wordml/cex" xmlns:w16cid="http://schemas.microsoft.com/office/word/2016/wordml/cid" xmlns:w16="http://schemas.microsoft.com/office/word/2018/wordml" xmlns:w16sdtdh="http://schemas.microsoft.com/office/word/2020/wordml/sdtdatahash" xmlns:w16se="http://schemas.microsoft.com/office/word/2015/wordml/symex" mc:Ignorable="w14 w15 w16se w16cid w16 w16cex w16sdtdh">
+<w:styles xmlns:mc="http://schemas.openxmlformats.org/markup-compatibility/2006" xmlns:r="http://schemas.openxmlformats.org/officeDocument/2006/relationships" xmlns:w="http://schemas.openxmlformats.org/wordprocessingml/2006/main" xmlns:w14="http://schemas.microsoft.com/office/word/2010/wordml" xmlns:w15="http://schemas.microsoft.com/office/word/2012/wordml" xmlns:w16cex="http://schemas.microsoft.com/office/word/2018/wordml/cex" xmlns:w16cid="http://schemas.microsoft.com/office/word/2016/wordml/cid" xmlns:w16="http://schemas.microsoft.com/office/word/2018/wordml" xmlns:w16du="http://schemas.microsoft.com/office/word/2023/wordml/word16du" xmlns:w16sdtdh="http://schemas.microsoft.com/office/word/2020/wordml/sdtdatahash" xmlns:w16sdtfl="http://schemas.microsoft.com/office/word/2024/wordml/sdtformatlock" xmlns:w16se="http://schemas.microsoft.com/office/word/2015/wordml/symex" mc:Ignorable="w14 w15 w16se w16cid w16 w16cex w16sdtdh w16sdtfl w16du">
   <w:docDefaults>
     <w:rPrDefault>
       <w:rPr>
@@ -3312,7 +3279,7 @@
 </file>
 
 <file path=word/glossary/webSettings.xml><?xml version="1.0" encoding="utf-8"?>
-<w:webSettings xmlns:mc="http://schemas.openxmlformats.org/markup-compatibility/2006" xmlns:r="http://schemas.openxmlformats.org/officeDocument/2006/relationships" xmlns:w="http://schemas.openxmlformats.org/wordprocessingml/2006/main" xmlns:w14="http://schemas.microsoft.com/office/word/2010/wordml" xmlns:w15="http://schemas.microsoft.com/office/word/2012/wordml" xmlns:w16cex="http://schemas.microsoft.com/office/word/2018/wordml/cex" xmlns:w16cid="http://schemas.microsoft.com/office/word/2016/wordml/cid" xmlns:w16="http://schemas.microsoft.com/office/word/2018/wordml" xmlns:w16sdtdh="http://schemas.microsoft.com/office/word/2020/wordml/sdtdatahash" xmlns:w16se="http://schemas.microsoft.com/office/word/2015/wordml/symex" mc:Ignorable="w14 w15 w16se w16cid w16 w16cex w16sdtdh">
+<w:webSettings xmlns:mc="http://schemas.openxmlformats.org/markup-compatibility/2006" xmlns:r="http://schemas.openxmlformats.org/officeDocument/2006/relationships" xmlns:w="http://schemas.openxmlformats.org/wordprocessingml/2006/main" xmlns:w14="http://schemas.microsoft.com/office/word/2010/wordml" xmlns:w15="http://schemas.microsoft.com/office/word/2012/wordml" xmlns:w16cex="http://schemas.microsoft.com/office/word/2018/wordml/cex" xmlns:w16cid="http://schemas.microsoft.com/office/word/2016/wordml/cid" xmlns:w16="http://schemas.microsoft.com/office/word/2018/wordml" xmlns:w16du="http://schemas.microsoft.com/office/word/2023/wordml/word16du" xmlns:w16sdtdh="http://schemas.microsoft.com/office/word/2020/wordml/sdtdatahash" xmlns:w16sdtfl="http://schemas.microsoft.com/office/word/2024/wordml/sdtformatlock" xmlns:w16se="http://schemas.microsoft.com/office/word/2015/wordml/symex" mc:Ignorable="w14 w15 w16se w16cid w16 w16cex w16sdtdh w16sdtfl w16du">
   <w:optimizeForBrowser/>
   <w:allowPNG/>
 </w:webSettings>
@@ -3604,6 +3571,35 @@
 </file>
 
 <file path=customXml/item1.xml><?xml version="1.0" encoding="utf-8"?>
+<p:properties xmlns:p="http://schemas.microsoft.com/office/2006/metadata/properties" xmlns:xsi="http://www.w3.org/2001/XMLSchema-instance" xmlns:pc="http://schemas.microsoft.com/office/infopath/2007/PartnerControls">
+  <documentManagement>
+    <_ip_UnifiedCompliancePolicyUIAction xmlns="http://schemas.microsoft.com/sharepoint/v3" xsi:nil="true"/>
+    <Image xmlns="71af3243-3dd4-4a8d-8c0d-dd76da1f02a5">
+      <Url xsi:nil="true"/>
+      <Description xsi:nil="true"/>
+    </Image>
+    <Status xmlns="71af3243-3dd4-4a8d-8c0d-dd76da1f02a5">Not started</Status>
+    <Background xmlns="71af3243-3dd4-4a8d-8c0d-dd76da1f02a5">false</Background>
+    <_ip_UnifiedCompliancePolicyProperties xmlns="http://schemas.microsoft.com/sharepoint/v3" xsi:nil="true"/>
+    <ImageTagsTaxHTField xmlns="71af3243-3dd4-4a8d-8c0d-dd76da1f02a5">
+      <Terms xmlns="http://schemas.microsoft.com/office/infopath/2007/PartnerControls"/>
+    </ImageTagsTaxHTField>
+    <TaxCatchAll xmlns="230e9df3-be65-4c73-a93b-d1236ebd677e" xsi:nil="true"/>
+    <MediaServiceKeyPoints xmlns="71af3243-3dd4-4a8d-8c0d-dd76da1f02a5" xsi:nil="true"/>
+  </documentManagement>
+</p:properties>
+</file>
+
+<file path=customXml/item2.xml><?xml version="1.0" encoding="utf-8"?>
+<?mso-contentType ?>
+<FormTemplates xmlns="http://schemas.microsoft.com/sharepoint/v3/contenttype/forms">
+  <Display>DocumentLibraryForm</Display>
+  <Edit>DocumentLibraryForm</Edit>
+  <New>DocumentLibraryForm</New>
+</FormTemplates>
+</file>
+
+<file path=customXml/item3.xml><?xml version="1.0" encoding="utf-8"?>
 <ct:contentTypeSchema xmlns:ct="http://schemas.microsoft.com/office/2006/metadata/contentType" xmlns:ma="http://schemas.microsoft.com/office/2006/metadata/properties/metaAttributes" ct:_="" ma:_="" ma:contentTypeName="Document" ma:contentTypeID="0x01010079F111ED35F8CC479449609E8A0923A6" ma:contentTypeVersion="26" ma:contentTypeDescription="Create a new document." ma:contentTypeScope="" ma:versionID="ac37c1753acd5e330d2062ccec26ea66">
   <xsd:schema xmlns:xsd="http://www.w3.org/2001/XMLSchema" xmlns:xs="http://www.w3.org/2001/XMLSchema" xmlns:p="http://schemas.microsoft.com/office/2006/metadata/properties" xmlns:ns1="http://schemas.microsoft.com/sharepoint/v3" xmlns:ns2="71af3243-3dd4-4a8d-8c0d-dd76da1f02a5" xmlns:ns3="16c05727-aa75-4e4a-9b5f-8a80a1165891" xmlns:ns4="230e9df3-be65-4c73-a93b-d1236ebd677e" targetNamespace="http://schemas.microsoft.com/office/2006/metadata/properties" ma:root="true" ma:fieldsID="3b340c7101c92c5120abd06486f94548" ns1:_="" ns2:_="" ns3:_="" ns4:_="">
     <xsd:import namespace="http://schemas.microsoft.com/sharepoint/v3"/>
@@ -3903,40 +3899,31 @@
 </ct:contentTypeSchema>
 </file>
 
-<file path=customXml/item2.xml><?xml version="1.0" encoding="utf-8"?>
-<?mso-contentType ?>
-<FormTemplates xmlns="http://schemas.microsoft.com/sharepoint/v3/contenttype/forms">
-  <Display>DocumentLibraryForm</Display>
-  <Edit>DocumentLibraryForm</Edit>
-  <New>DocumentLibraryForm</New>
-</FormTemplates>
-</file>
-
-<file path=customXml/item3.xml><?xml version="1.0" encoding="utf-8"?>
-<p:properties xmlns:p="http://schemas.microsoft.com/office/2006/metadata/properties" xmlns:xsi="http://www.w3.org/2001/XMLSchema-instance" xmlns:pc="http://schemas.microsoft.com/office/infopath/2007/PartnerControls">
-  <documentManagement>
-    <_ip_UnifiedCompliancePolicyUIAction xmlns="http://schemas.microsoft.com/sharepoint/v3" xsi:nil="true"/>
-    <Image xmlns="71af3243-3dd4-4a8d-8c0d-dd76da1f02a5">
-      <Url xsi:nil="true"/>
-      <Description xsi:nil="true"/>
-    </Image>
-    <Status xmlns="71af3243-3dd4-4a8d-8c0d-dd76da1f02a5">Not started</Status>
-    <Background xmlns="71af3243-3dd4-4a8d-8c0d-dd76da1f02a5">false</Background>
-    <_ip_UnifiedCompliancePolicyProperties xmlns="http://schemas.microsoft.com/sharepoint/v3" xsi:nil="true"/>
-    <ImageTagsTaxHTField xmlns="71af3243-3dd4-4a8d-8c0d-dd76da1f02a5">
-      <Terms xmlns="http://schemas.microsoft.com/office/infopath/2007/PartnerControls"/>
-    </ImageTagsTaxHTField>
-    <TaxCatchAll xmlns="230e9df3-be65-4c73-a93b-d1236ebd677e" xsi:nil="true"/>
-    <MediaServiceKeyPoints xmlns="71af3243-3dd4-4a8d-8c0d-dd76da1f02a5" xsi:nil="true"/>
-  </documentManagement>
-</p:properties>
-</file>
-
 <file path=customXml/item4.xml><?xml version="1.0" encoding="utf-8"?>
 <b:Sources xmlns:b="http://schemas.openxmlformats.org/officeDocument/2006/bibliography" xmlns="http://schemas.openxmlformats.org/officeDocument/2006/bibliography" SelectedStyle="\APA.XSL" StyleName="APA"/>
 </file>
 
 <file path=customXml/itemProps1.xml><?xml version="1.0" encoding="utf-8"?>
+<ds:datastoreItem xmlns:ds="http://schemas.openxmlformats.org/officeDocument/2006/customXml" ds:itemID="{A24CA881-F413-49A9-B7BD-08939EA6340C}">
+  <ds:schemaRefs>
+    <ds:schemaRef ds:uri="http://schemas.microsoft.com/office/2006/metadata/properties"/>
+    <ds:schemaRef ds:uri="http://schemas.microsoft.com/office/infopath/2007/PartnerControls"/>
+    <ds:schemaRef ds:uri="http://schemas.microsoft.com/sharepoint/v3"/>
+    <ds:schemaRef ds:uri="71af3243-3dd4-4a8d-8c0d-dd76da1f02a5"/>
+    <ds:schemaRef ds:uri="230e9df3-be65-4c73-a93b-d1236ebd677e"/>
+  </ds:schemaRefs>
+</ds:datastoreItem>
+</file>
+
+<file path=customXml/itemProps2.xml><?xml version="1.0" encoding="utf-8"?>
+<ds:datastoreItem xmlns:ds="http://schemas.openxmlformats.org/officeDocument/2006/customXml" ds:itemID="{3F25CEF7-B3EF-462D-8656-22EBD19C02CA}">
+  <ds:schemaRefs>
+    <ds:schemaRef ds:uri="http://schemas.microsoft.com/sharepoint/v3/contenttype/forms"/>
+  </ds:schemaRefs>
+</ds:datastoreItem>
+</file>
+
+<file path=customXml/itemProps3.xml><?xml version="1.0" encoding="utf-8"?>
 <ds:datastoreItem xmlns:ds="http://schemas.openxmlformats.org/officeDocument/2006/customXml" ds:itemID="{B6D7D045-0A7C-4E97-BB58-1C0F82F4D731}">
   <ds:schemaRefs>
     <ds:schemaRef ds:uri="http://schemas.microsoft.com/office/2006/metadata/contentType"/>
@@ -3957,26 +3944,6 @@
 </ds:datastoreItem>
 </file>
 
-<file path=customXml/itemProps2.xml><?xml version="1.0" encoding="utf-8"?>
-<ds:datastoreItem xmlns:ds="http://schemas.openxmlformats.org/officeDocument/2006/customXml" ds:itemID="{3F25CEF7-B3EF-462D-8656-22EBD19C02CA}">
-  <ds:schemaRefs>
-    <ds:schemaRef ds:uri="http://schemas.microsoft.com/sharepoint/v3/contenttype/forms"/>
-  </ds:schemaRefs>
-</ds:datastoreItem>
-</file>
-
-<file path=customXml/itemProps3.xml><?xml version="1.0" encoding="utf-8"?>
-<ds:datastoreItem xmlns:ds="http://schemas.openxmlformats.org/officeDocument/2006/customXml" ds:itemID="{A24CA881-F413-49A9-B7BD-08939EA6340C}">
-  <ds:schemaRefs>
-    <ds:schemaRef ds:uri="http://schemas.microsoft.com/office/2006/metadata/properties"/>
-    <ds:schemaRef ds:uri="http://schemas.microsoft.com/office/infopath/2007/PartnerControls"/>
-    <ds:schemaRef ds:uri="http://schemas.microsoft.com/sharepoint/v3"/>
-    <ds:schemaRef ds:uri="71af3243-3dd4-4a8d-8c0d-dd76da1f02a5"/>
-    <ds:schemaRef ds:uri="230e9df3-be65-4c73-a93b-d1236ebd677e"/>
-  </ds:schemaRefs>
-</ds:datastoreItem>
-</file>
-
 <file path=customXml/itemProps4.xml><?xml version="1.0" encoding="utf-8"?>
 <ds:datastoreItem xmlns:ds="http://schemas.openxmlformats.org/officeDocument/2006/customXml" ds:itemID="{05349BB4-28EF-4DFC-8A3B-D28A82EEC059}">
   <ds:schemaRefs>

</xml_diff>